<commit_message>
make changes to exercise 5
</commit_message>
<xml_diff>
--- a/da-6823-902-data-analytics-practicum-I/market_segmentation_exercises/exercise5/exercise 5.docx
+++ b/da-6823-902-data-analytics-practicum-I/market_segmentation_exercises/exercise5/exercise 5.docx
@@ -6,9 +6,11 @@
       <w:pPr>
         <w:spacing w:after="0" w:line="240" w:lineRule="auto"/>
       </w:pPr>
+      <w:proofErr w:type="spellStart"/>
       <w:r>
         <w:t>Kilger</w:t>
       </w:r>
+      <w:proofErr w:type="spellEnd"/>
     </w:p>
     <w:p>
       <w:pPr>
@@ -88,8 +90,13 @@
         <w:t xml:space="preserve">clustering market segments using </w:t>
       </w:r>
       <w:r>
-        <w:t>GAP analysis</w:t>
-      </w:r>
+        <w:t xml:space="preserve">GAP </w:t>
+      </w:r>
+      <w:proofErr w:type="gramStart"/>
+      <w:r>
+        <w:t>analysis</w:t>
+      </w:r>
+      <w:proofErr w:type="gramEnd"/>
     </w:p>
     <w:p>
       <w:pPr>
@@ -142,13 +149,20 @@
         <w:t xml:space="preserve">Optimum clusters = </w:t>
       </w:r>
       <w:r>
-        <w:t>6</w:t>
+        <w:t>2</w:t>
       </w:r>
     </w:p>
     <w:p>
       <w:pPr>
         <w:pStyle w:val="ListParagraph"/>
         <w:spacing w:after="0" w:line="240" w:lineRule="auto"/>
+      </w:pPr>
+    </w:p>
+    <w:p>
+      <w:pPr>
+        <w:pStyle w:val="ListParagraph"/>
+        <w:spacing w:after="0" w:line="240" w:lineRule="auto"/>
+        <w:jc w:val="center"/>
       </w:pPr>
     </w:p>
     <w:p>
@@ -162,10 +176,10 @@
           <w:noProof/>
         </w:rPr>
         <w:drawing>
-          <wp:inline distT="0" distB="0" distL="0" distR="0" wp14:anchorId="628A653D" wp14:editId="043E1CBA">
-            <wp:extent cx="3349869" cy="2909511"/>
-            <wp:effectExtent l="0" t="0" r="3175" b="0"/>
-            <wp:docPr id="96315094" name="Picture 4" descr="A table with numbers and a number of clusters&#10;&#10;Description automatically generated"/>
+          <wp:inline distT="0" distB="0" distL="0" distR="0" wp14:anchorId="19703D5D" wp14:editId="179FE8F7">
+            <wp:extent cx="4949565" cy="3631223"/>
+            <wp:effectExtent l="0" t="0" r="3810" b="1270"/>
+            <wp:docPr id="1853526744" name="Picture 1" descr="A table with numbers and letters&#10;&#10;Description automatically generated"/>
             <wp:cNvGraphicFramePr>
               <a:graphicFrameLocks xmlns:a="http://schemas.openxmlformats.org/drawingml/2006/main" noChangeAspect="1"/>
             </wp:cNvGraphicFramePr>
@@ -173,7 +187,7 @@
               <a:graphicData uri="http://schemas.openxmlformats.org/drawingml/2006/picture">
                 <pic:pic xmlns:pic="http://schemas.openxmlformats.org/drawingml/2006/picture">
                   <pic:nvPicPr>
-                    <pic:cNvPr id="96315094" name="Picture 4" descr="A table with numbers and a number of clusters&#10;&#10;Description automatically generated"/>
+                    <pic:cNvPr id="1853526744" name="Picture 1" descr="A table with numbers and letters&#10;&#10;Description automatically generated"/>
                     <pic:cNvPicPr/>
                   </pic:nvPicPr>
                   <pic:blipFill>
@@ -191,7 +205,7 @@
                   <pic:spPr>
                     <a:xfrm>
                       <a:off x="0" y="0"/>
-                      <a:ext cx="3364820" cy="2922497"/>
+                      <a:ext cx="4963024" cy="3641097"/>
                     </a:xfrm>
                     <a:prstGeom prst="rect">
                       <a:avLst/>
@@ -206,14 +220,26 @@
     </w:p>
     <w:p>
       <w:pPr>
-        <w:pStyle w:val="ListParagraph"/>
-        <w:spacing w:after="0" w:line="240" w:lineRule="auto"/>
-        <w:jc w:val="center"/>
-      </w:pPr>
-    </w:p>
-    <w:p>
-      <w:pPr>
-        <w:pStyle w:val="ListParagraph"/>
+        <w:spacing w:after="0" w:line="240" w:lineRule="auto"/>
+      </w:pPr>
+    </w:p>
+    <w:p>
+      <w:pPr>
+        <w:spacing w:after="0" w:line="240" w:lineRule="auto"/>
+      </w:pPr>
+    </w:p>
+    <w:p>
+      <w:pPr>
+        <w:spacing w:after="0" w:line="240" w:lineRule="auto"/>
+      </w:pPr>
+    </w:p>
+    <w:p>
+      <w:pPr>
+        <w:spacing w:after="0" w:line="240" w:lineRule="auto"/>
+      </w:pPr>
+    </w:p>
+    <w:p>
+      <w:pPr>
         <w:spacing w:after="0" w:line="240" w:lineRule="auto"/>
         <w:jc w:val="center"/>
       </w:pPr>
@@ -223,10 +249,10 @@
         </w:rPr>
         <w:lastRenderedPageBreak/>
         <w:drawing>
-          <wp:inline distT="0" distB="0" distL="0" distR="0" wp14:anchorId="7B5ADF95" wp14:editId="079DBEEF">
-            <wp:extent cx="2079568" cy="5688623"/>
-            <wp:effectExtent l="0" t="0" r="3810" b="1270"/>
-            <wp:docPr id="639574480" name="Picture 5" descr="A table of numbers and text&#10;&#10;Description automatically generated with medium confidence"/>
+          <wp:inline distT="0" distB="0" distL="0" distR="0" wp14:anchorId="158FDE6E" wp14:editId="2A5F6A28">
+            <wp:extent cx="2247900" cy="3098800"/>
+            <wp:effectExtent l="0" t="0" r="0" b="0"/>
+            <wp:docPr id="751612571" name="Picture 2" descr="A table of numbers with black text&#10;&#10;Description automatically generated"/>
             <wp:cNvGraphicFramePr>
               <a:graphicFrameLocks xmlns:a="http://schemas.openxmlformats.org/drawingml/2006/main" noChangeAspect="1"/>
             </wp:cNvGraphicFramePr>
@@ -234,7 +260,7 @@
               <a:graphicData uri="http://schemas.openxmlformats.org/drawingml/2006/picture">
                 <pic:pic xmlns:pic="http://schemas.openxmlformats.org/drawingml/2006/picture">
                   <pic:nvPicPr>
-                    <pic:cNvPr id="639574480" name="Picture 5" descr="A table of numbers and text&#10;&#10;Description automatically generated with medium confidence"/>
+                    <pic:cNvPr id="751612571" name="Picture 2" descr="A table of numbers with black text&#10;&#10;Description automatically generated"/>
                     <pic:cNvPicPr/>
                   </pic:nvPicPr>
                   <pic:blipFill>
@@ -252,7 +278,7 @@
                   <pic:spPr>
                     <a:xfrm>
                       <a:off x="0" y="0"/>
-                      <a:ext cx="2091383" cy="5720944"/>
+                      <a:ext cx="2247900" cy="3098800"/>
                     </a:xfrm>
                     <a:prstGeom prst="rect">
                       <a:avLst/>
@@ -267,15 +293,67 @@
     </w:p>
     <w:p>
       <w:pPr>
+        <w:spacing w:after="0" w:line="240" w:lineRule="auto"/>
+      </w:pPr>
+    </w:p>
+    <w:p>
+      <w:pPr>
         <w:pStyle w:val="ListParagraph"/>
-        <w:spacing w:after="0" w:line="240" w:lineRule="auto"/>
+        <w:numPr>
+          <w:ilvl w:val="0"/>
+          <w:numId w:val="1"/>
+        </w:numPr>
+        <w:spacing w:after="0" w:line="240" w:lineRule="auto"/>
+      </w:pPr>
+      <w:r>
+        <w:t xml:space="preserve">Repeat step #2 except use GLOBALPEAK as your criterion.  </w:t>
+      </w:r>
+      <w:r>
+        <w:t xml:space="preserve"> </w:t>
+      </w:r>
+      <w:r>
+        <w:t xml:space="preserve">How many clusters does it say is optimum?  Is it the same as Step #1 above?   Cut and paste the ABC Statistics table as well as the GLOBALPEAK table </w:t>
+      </w:r>
+      <w:proofErr w:type="gramStart"/>
+      <w:r>
+        <w:t>below</w:t>
+      </w:r>
+      <w:proofErr w:type="gramEnd"/>
+    </w:p>
+    <w:p>
+      <w:pPr>
+        <w:spacing w:after="0" w:line="240" w:lineRule="auto"/>
+      </w:pPr>
+    </w:p>
+    <w:p>
+      <w:pPr>
+        <w:spacing w:after="0" w:line="240" w:lineRule="auto"/>
+        <w:ind w:left="720"/>
+      </w:pPr>
+      <w:r>
+        <w:t xml:space="preserve">Optimum clusters = </w:t>
+      </w:r>
+      <w:r>
+        <w:t>2</w:t>
+      </w:r>
+    </w:p>
+    <w:p>
+      <w:pPr>
+        <w:spacing w:after="0" w:line="240" w:lineRule="auto"/>
+        <w:ind w:left="720"/>
+      </w:pPr>
+    </w:p>
+    <w:p>
+      <w:pPr>
+        <w:spacing w:after="0" w:line="240" w:lineRule="auto"/>
+        <w:ind w:left="720"/>
         <w:jc w:val="center"/>
       </w:pPr>
     </w:p>
     <w:p>
       <w:pPr>
-        <w:pStyle w:val="ListParagraph"/>
-        <w:spacing w:after="0" w:line="240" w:lineRule="auto"/>
+        <w:spacing w:after="0" w:line="240" w:lineRule="auto"/>
+        <w:ind w:left="720"/>
         <w:jc w:val="center"/>
       </w:pPr>
       <w:r>
@@ -283,10 +361,10 @@
           <w:noProof/>
         </w:rPr>
         <w:drawing>
-          <wp:inline distT="0" distB="0" distL="0" distR="0" wp14:anchorId="750D95F2" wp14:editId="4E59BB77">
-            <wp:extent cx="3987651" cy="2321170"/>
-            <wp:effectExtent l="0" t="0" r="635" b="3175"/>
-            <wp:docPr id="2063965410" name="Picture 6" descr="A table with numbers and a number of data&#10;&#10;Description automatically generated with medium confidence"/>
+          <wp:inline distT="0" distB="0" distL="0" distR="0" wp14:anchorId="52E8BD5D" wp14:editId="0BAAFB0D">
+            <wp:extent cx="4302407" cy="3156439"/>
+            <wp:effectExtent l="0" t="0" r="3175" b="6350"/>
+            <wp:docPr id="423630967" name="Picture 3" descr="A table with numbers and letters&#10;&#10;Description automatically generated"/>
             <wp:cNvGraphicFramePr>
               <a:graphicFrameLocks xmlns:a="http://schemas.openxmlformats.org/drawingml/2006/main" noChangeAspect="1"/>
             </wp:cNvGraphicFramePr>
@@ -294,7 +372,7 @@
               <a:graphicData uri="http://schemas.openxmlformats.org/drawingml/2006/picture">
                 <pic:pic xmlns:pic="http://schemas.openxmlformats.org/drawingml/2006/picture">
                   <pic:nvPicPr>
-                    <pic:cNvPr id="2063965410" name="Picture 6" descr="A table with numbers and a number of data&#10;&#10;Description automatically generated with medium confidence"/>
+                    <pic:cNvPr id="423630967" name="Picture 3" descr="A table with numbers and letters&#10;&#10;Description automatically generated"/>
                     <pic:cNvPicPr/>
                   </pic:nvPicPr>
                   <pic:blipFill>
@@ -312,7 +390,7 @@
                   <pic:spPr>
                     <a:xfrm>
                       <a:off x="0" y="0"/>
-                      <a:ext cx="3995987" cy="2326022"/>
+                      <a:ext cx="4315407" cy="3165976"/>
                     </a:xfrm>
                     <a:prstGeom prst="rect">
                       <a:avLst/>
@@ -328,45 +406,18 @@
     <w:p>
       <w:pPr>
         <w:spacing w:after="0" w:line="240" w:lineRule="auto"/>
-      </w:pPr>
-    </w:p>
-    <w:p>
-      <w:pPr>
-        <w:pStyle w:val="ListParagraph"/>
-        <w:numPr>
-          <w:ilvl w:val="0"/>
-          <w:numId w:val="1"/>
-        </w:numPr>
-        <w:spacing w:after="0" w:line="240" w:lineRule="auto"/>
-      </w:pPr>
-      <w:r>
-        <w:t xml:space="preserve">Repeat step #2 except use GLOBALPEAK as your criterion.  </w:t>
-      </w:r>
-      <w:r>
-        <w:t xml:space="preserve"> </w:t>
-      </w:r>
-      <w:r>
-        <w:t>How many clusters does it say is optimum?  Is it the same as Step #1 above?   Cut and paste the ABC Statistics table as well as the GLOBALPEAK table below</w:t>
-      </w:r>
-    </w:p>
-    <w:p>
-      <w:pPr>
-        <w:spacing w:after="0" w:line="240" w:lineRule="auto"/>
-      </w:pPr>
-    </w:p>
-    <w:p>
-      <w:pPr>
-        <w:spacing w:after="0" w:line="240" w:lineRule="auto"/>
         <w:ind w:left="720"/>
-      </w:pPr>
-      <w:r>
-        <w:t>Optimum clusters = 6</w:t>
+        <w:jc w:val="center"/>
+      </w:pPr>
+      <w:r>
+        <w:br/>
       </w:r>
     </w:p>
     <w:p>
       <w:pPr>
         <w:spacing w:after="0" w:line="240" w:lineRule="auto"/>
         <w:ind w:left="720"/>
+        <w:jc w:val="center"/>
       </w:pPr>
     </w:p>
     <w:p>
@@ -379,11 +430,12 @@
         <w:rPr>
           <w:noProof/>
         </w:rPr>
+        <w:lastRenderedPageBreak/>
         <w:drawing>
-          <wp:inline distT="0" distB="0" distL="0" distR="0" wp14:anchorId="14AF822A" wp14:editId="598E2A70">
-            <wp:extent cx="3755700" cy="3244361"/>
-            <wp:effectExtent l="0" t="0" r="3810" b="0"/>
-            <wp:docPr id="130278606" name="Picture 7" descr="A table with numbers and a number of clusters&#10;&#10;Description automatically generated"/>
+          <wp:inline distT="0" distB="0" distL="0" distR="0" wp14:anchorId="2A427F97" wp14:editId="434D8C5B">
+            <wp:extent cx="2209800" cy="3073400"/>
+            <wp:effectExtent l="0" t="0" r="0" b="0"/>
+            <wp:docPr id="1808014924" name="Picture 4" descr="A table of numbers with black text&#10;&#10;Description automatically generated"/>
             <wp:cNvGraphicFramePr>
               <a:graphicFrameLocks xmlns:a="http://schemas.openxmlformats.org/drawingml/2006/main" noChangeAspect="1"/>
             </wp:cNvGraphicFramePr>
@@ -391,7 +443,7 @@
               <a:graphicData uri="http://schemas.openxmlformats.org/drawingml/2006/picture">
                 <pic:pic xmlns:pic="http://schemas.openxmlformats.org/drawingml/2006/picture">
                   <pic:nvPicPr>
-                    <pic:cNvPr id="130278606" name="Picture 7" descr="A table with numbers and a number of clusters&#10;&#10;Description automatically generated"/>
+                    <pic:cNvPr id="1808014924" name="Picture 4" descr="A table of numbers with black text&#10;&#10;Description automatically generated"/>
                     <pic:cNvPicPr/>
                   </pic:nvPicPr>
                   <pic:blipFill>
@@ -409,7 +461,7 @@
                   <pic:spPr>
                     <a:xfrm>
                       <a:off x="0" y="0"/>
-                      <a:ext cx="3770391" cy="3257052"/>
+                      <a:ext cx="2209800" cy="3073400"/>
                     </a:xfrm>
                     <a:prstGeom prst="rect">
                       <a:avLst/>
@@ -425,130 +477,6 @@
     <w:p>
       <w:pPr>
         <w:spacing w:after="0" w:line="240" w:lineRule="auto"/>
-        <w:ind w:left="720"/>
-        <w:jc w:val="center"/>
-      </w:pPr>
-    </w:p>
-    <w:p>
-      <w:pPr>
-        <w:spacing w:after="0" w:line="240" w:lineRule="auto"/>
-        <w:ind w:left="720"/>
-        <w:jc w:val="center"/>
-      </w:pPr>
-      <w:r>
-        <w:rPr>
-          <w:noProof/>
-        </w:rPr>
-        <w:lastRenderedPageBreak/>
-        <w:drawing>
-          <wp:inline distT="0" distB="0" distL="0" distR="0" wp14:anchorId="22252C27" wp14:editId="2BFD30F5">
-            <wp:extent cx="1968500" cy="5562600"/>
-            <wp:effectExtent l="0" t="0" r="0" b="0"/>
-            <wp:docPr id="1061019842" name="Picture 8" descr="A table of numbers and text&#10;&#10;Description automatically generated with medium confidence"/>
-            <wp:cNvGraphicFramePr>
-              <a:graphicFrameLocks xmlns:a="http://schemas.openxmlformats.org/drawingml/2006/main" noChangeAspect="1"/>
-            </wp:cNvGraphicFramePr>
-            <a:graphic xmlns:a="http://schemas.openxmlformats.org/drawingml/2006/main">
-              <a:graphicData uri="http://schemas.openxmlformats.org/drawingml/2006/picture">
-                <pic:pic xmlns:pic="http://schemas.openxmlformats.org/drawingml/2006/picture">
-                  <pic:nvPicPr>
-                    <pic:cNvPr id="1061019842" name="Picture 8" descr="A table of numbers and text&#10;&#10;Description automatically generated with medium confidence"/>
-                    <pic:cNvPicPr/>
-                  </pic:nvPicPr>
-                  <pic:blipFill>
-                    <a:blip r:embed="rId12">
-                      <a:extLst>
-                        <a:ext uri="{28A0092B-C50C-407E-A947-70E740481C1C}">
-                          <a14:useLocalDpi xmlns:a14="http://schemas.microsoft.com/office/drawing/2010/main" val="0"/>
-                        </a:ext>
-                      </a:extLst>
-                    </a:blip>
-                    <a:stretch>
-                      <a:fillRect/>
-                    </a:stretch>
-                  </pic:blipFill>
-                  <pic:spPr>
-                    <a:xfrm>
-                      <a:off x="0" y="0"/>
-                      <a:ext cx="1968500" cy="5562600"/>
-                    </a:xfrm>
-                    <a:prstGeom prst="rect">
-                      <a:avLst/>
-                    </a:prstGeom>
-                  </pic:spPr>
-                </pic:pic>
-              </a:graphicData>
-            </a:graphic>
-          </wp:inline>
-        </w:drawing>
-      </w:r>
-      <w:r>
-        <w:br/>
-      </w:r>
-    </w:p>
-    <w:p>
-      <w:pPr>
-        <w:spacing w:after="0" w:line="240" w:lineRule="auto"/>
-        <w:ind w:left="720"/>
-        <w:jc w:val="center"/>
-      </w:pPr>
-    </w:p>
-    <w:p>
-      <w:pPr>
-        <w:spacing w:after="0" w:line="240" w:lineRule="auto"/>
-        <w:ind w:left="720"/>
-        <w:jc w:val="center"/>
-      </w:pPr>
-      <w:r>
-        <w:rPr>
-          <w:noProof/>
-        </w:rPr>
-        <w:drawing>
-          <wp:inline distT="0" distB="0" distL="0" distR="0" wp14:anchorId="5C3848BB" wp14:editId="1BE4A899">
-            <wp:extent cx="3917929" cy="2277208"/>
-            <wp:effectExtent l="0" t="0" r="0" b="0"/>
-            <wp:docPr id="1955236024" name="Picture 9" descr="A table with numbers and a number of data&#10;&#10;Description automatically generated with medium confidence"/>
-            <wp:cNvGraphicFramePr>
-              <a:graphicFrameLocks xmlns:a="http://schemas.openxmlformats.org/drawingml/2006/main" noChangeAspect="1"/>
-            </wp:cNvGraphicFramePr>
-            <a:graphic xmlns:a="http://schemas.openxmlformats.org/drawingml/2006/main">
-              <a:graphicData uri="http://schemas.openxmlformats.org/drawingml/2006/picture">
-                <pic:pic xmlns:pic="http://schemas.openxmlformats.org/drawingml/2006/picture">
-                  <pic:nvPicPr>
-                    <pic:cNvPr id="1955236024" name="Picture 9" descr="A table with numbers and a number of data&#10;&#10;Description automatically generated with medium confidence"/>
-                    <pic:cNvPicPr/>
-                  </pic:nvPicPr>
-                  <pic:blipFill>
-                    <a:blip r:embed="rId13">
-                      <a:extLst>
-                        <a:ext uri="{28A0092B-C50C-407E-A947-70E740481C1C}">
-                          <a14:useLocalDpi xmlns:a14="http://schemas.microsoft.com/office/drawing/2010/main" val="0"/>
-                        </a:ext>
-                      </a:extLst>
-                    </a:blip>
-                    <a:stretch>
-                      <a:fillRect/>
-                    </a:stretch>
-                  </pic:blipFill>
-                  <pic:spPr>
-                    <a:xfrm>
-                      <a:off x="0" y="0"/>
-                      <a:ext cx="3946637" cy="2293894"/>
-                    </a:xfrm>
-                    <a:prstGeom prst="rect">
-                      <a:avLst/>
-                    </a:prstGeom>
-                  </pic:spPr>
-                </pic:pic>
-              </a:graphicData>
-            </a:graphic>
-          </wp:inline>
-        </w:drawing>
-      </w:r>
-    </w:p>
-    <w:p>
-      <w:pPr>
-        <w:spacing w:after="0" w:line="240" w:lineRule="auto"/>
       </w:pPr>
     </w:p>
     <w:p>
@@ -581,7 +509,15 @@
         <w:t xml:space="preserve">The number of clusters I picked from the previous exercise was k=5. The k means exercise’s suggestion is not the same as the HPCLUS suggestion. </w:t>
       </w:r>
       <w:r>
-        <w:t>Although I agree with Tibshairani, Walther, and Hastie’s conclusion that the gap analysis is the better choice due to modern computing, I don’t think we should automatically assume that it’s best for every analysis. The diagnostic statistics for cubic clustering criteria and Pseudo F statistic as well as the gap analysis should be performed and compared for each analysis. We can compare the discrimination among the clusters for each method</w:t>
+        <w:t xml:space="preserve">Although I agree with </w:t>
+      </w:r>
+      <w:proofErr w:type="spellStart"/>
+      <w:r>
+        <w:t>Tibshairani</w:t>
+      </w:r>
+      <w:proofErr w:type="spellEnd"/>
+      <w:r>
+        <w:t>, Walther, and Hastie’s conclusion that the gap analysis is the better choice due to modern computing, I don’t think we should automatically assume that it’s best for every analysis. The diagnostic statistics for cubic clustering criteria and Pseudo F statistic as well as the gap analysis should be performed and compared for each analysis. We can compare the discrimination among the clusters for each method</w:t>
       </w:r>
       <w:r>
         <w:t xml:space="preserve"> to influence our final decision.</w:t>
@@ -616,20 +552,49 @@
         <w:ind w:left="720"/>
       </w:pPr>
       <w:r>
-        <w:t xml:space="preserve">I am satisfied with the discrimination for the driver variable means among the clusters; however, there are more instances where discrimination between two clusters do not satisfy the 0.1 threshold in the gap analysis compared to the prior K means analysis. This might be </w:t>
-      </w:r>
-      <w:r>
-        <w:t>the</w:t>
-      </w:r>
-      <w:r>
-        <w:t xml:space="preserve"> result of </w:t>
-      </w:r>
-      <w:r>
-        <w:t xml:space="preserve">an </w:t>
-      </w:r>
-      <w:r>
-        <w:t>additional cluster (6 rather than 5), but I think this is an important observation to make for deciding how many clusters to keep.</w:t>
-      </w:r>
+        <w:t>T</w:t>
+      </w:r>
+      <w:r>
+        <w:t>here are</w:t>
+      </w:r>
+      <w:r>
+        <w:t xml:space="preserve"> two instances where the gap does not meet the 0.1 threshold</w:t>
+      </w:r>
+      <w:r>
+        <w:t xml:space="preserve"> for driver variables </w:t>
+      </w:r>
+      <w:proofErr w:type="spellStart"/>
+      <w:r>
+        <w:t>disc_clothes_good</w:t>
+      </w:r>
+      <w:proofErr w:type="spellEnd"/>
+      <w:r>
+        <w:t xml:space="preserve"> and </w:t>
+      </w:r>
+      <w:proofErr w:type="spellStart"/>
+      <w:r>
+        <w:t>dress_to_please_</w:t>
+      </w:r>
+      <w:proofErr w:type="gramStart"/>
+      <w:r>
+        <w:t>myself</w:t>
+      </w:r>
+      <w:proofErr w:type="spellEnd"/>
+      <w:proofErr w:type="gramEnd"/>
+      <w:r>
+        <w:t>.</w:t>
+      </w:r>
+      <w:r>
+        <w:t xml:space="preserve"> </w:t>
+      </w:r>
+      <w:r>
+        <w:t xml:space="preserve">Since the HPCLUS suggested 2 clusters, these driver variables would have to be removed and replaced with other driver variables for the gap analysis. However, the K means clustering algorithms in the prior exercise produced adequate differences between the means, so replacing the driver variables for those algorithms was not </w:t>
+      </w:r>
+      <w:proofErr w:type="gramStart"/>
+      <w:r>
+        <w:t>necessary.</w:t>
+      </w:r>
+      <w:proofErr w:type="gramEnd"/>
     </w:p>
     <w:sectPr>
       <w:pgSz w:w="12240" w:h="15840"/>
@@ -1624,21 +1589,6 @@
 </file>
 
 <file path=customXml/item1.xml><?xml version="1.0" encoding="utf-8"?>
-<?mso-contentType ?>
-<FormTemplates xmlns="http://schemas.microsoft.com/sharepoint/v3/contenttype/forms">
-  <Display>DocumentLibraryForm</Display>
-  <Edit>DocumentLibraryForm</Edit>
-  <New>DocumentLibraryForm</New>
-</FormTemplates>
-</file>
-
-<file path=customXml/item2.xml><?xml version="1.0" encoding="utf-8"?>
-<p:properties xmlns:p="http://schemas.microsoft.com/office/2006/metadata/properties" xmlns:xsi="http://www.w3.org/2001/XMLSchema-instance" xmlns:pc="http://schemas.microsoft.com/office/infopath/2007/PartnerControls">
-  <documentManagement/>
-</p:properties>
-</file>
-
-<file path=customXml/item3.xml><?xml version="1.0" encoding="utf-8"?>
 <ct:contentTypeSchema xmlns:ct="http://schemas.microsoft.com/office/2006/metadata/contentType" xmlns:ma="http://schemas.microsoft.com/office/2006/metadata/properties/metaAttributes" ct:_="" ma:_="" ma:contentTypeName="Document" ma:contentTypeID="0x0101001A4F51392A1D0240A3D2BA431493B7E2" ma:contentTypeVersion="14" ma:contentTypeDescription="Create a new document." ma:contentTypeScope="" ma:versionID="c7c3d213cbb2d469674a6ed12af4d478">
   <xsd:schema xmlns:xsd="http://www.w3.org/2001/XMLSchema" xmlns:xs="http://www.w3.org/2001/XMLSchema" xmlns:p="http://schemas.microsoft.com/office/2006/metadata/properties" xmlns:ns3="7c4dd8aa-edd7-4664-bc6c-feed373e4ae0" xmlns:ns4="50189497-729f-4dc5-9929-5ffc656f3910" targetNamespace="http://schemas.microsoft.com/office/2006/metadata/properties" ma:root="true" ma:fieldsID="a5f2cd12e341de827b888a8fb19bbec0" ns3:_="" ns4:_="">
     <xsd:import namespace="7c4dd8aa-edd7-4664-bc6c-feed373e4ae0"/>
@@ -1867,24 +1817,22 @@
 </ct:contentTypeSchema>
 </file>
 
-<file path=customXml/itemProps1.xml><?xml version="1.0" encoding="utf-8"?>
-<ds:datastoreItem xmlns:ds="http://schemas.openxmlformats.org/officeDocument/2006/customXml" ds:itemID="{67E72583-7ACC-4B3A-B04D-22F0F571F82E}">
-  <ds:schemaRefs>
-    <ds:schemaRef ds:uri="http://schemas.microsoft.com/sharepoint/v3/contenttype/forms"/>
-  </ds:schemaRefs>
-</ds:datastoreItem>
+<file path=customXml/item2.xml><?xml version="1.0" encoding="utf-8"?>
+<p:properties xmlns:p="http://schemas.microsoft.com/office/2006/metadata/properties" xmlns:xsi="http://www.w3.org/2001/XMLSchema-instance" xmlns:pc="http://schemas.microsoft.com/office/infopath/2007/PartnerControls">
+  <documentManagement/>
+</p:properties>
 </file>
 
-<file path=customXml/itemProps2.xml><?xml version="1.0" encoding="utf-8"?>
-<ds:datastoreItem xmlns:ds="http://schemas.openxmlformats.org/officeDocument/2006/customXml" ds:itemID="{EDFC55A8-00D7-4C74-B499-F7753388202D}">
-  <ds:schemaRefs>
-    <ds:schemaRef ds:uri="http://schemas.microsoft.com/office/2006/metadata/properties"/>
-    <ds:schemaRef ds:uri="http://schemas.microsoft.com/office/infopath/2007/PartnerControls"/>
-  </ds:schemaRefs>
-</ds:datastoreItem>
+<file path=customXml/item3.xml><?xml version="1.0" encoding="utf-8"?>
+<?mso-contentType ?>
+<FormTemplates xmlns="http://schemas.microsoft.com/sharepoint/v3/contenttype/forms">
+  <Display>DocumentLibraryForm</Display>
+  <Edit>DocumentLibraryForm</Edit>
+  <New>DocumentLibraryForm</New>
+</FormTemplates>
 </file>
 
-<file path=customXml/itemProps3.xml><?xml version="1.0" encoding="utf-8"?>
+<file path=customXml/itemProps1.xml><?xml version="1.0" encoding="utf-8"?>
 <ds:datastoreItem xmlns:ds="http://schemas.openxmlformats.org/officeDocument/2006/customXml" ds:itemID="{14504B31-AACC-4C70-AA29-16D09AB69259}">
   <ds:schemaRefs>
     <ds:schemaRef ds:uri="http://schemas.microsoft.com/office/2006/metadata/contentType"/>
@@ -1901,4 +1849,21 @@
     <ds:schemaRef ds:uri="http://schemas.microsoft.com/internal/obd"/>
   </ds:schemaRefs>
 </ds:datastoreItem>
+</file>
+
+<file path=customXml/itemProps2.xml><?xml version="1.0" encoding="utf-8"?>
+<ds:datastoreItem xmlns:ds="http://schemas.openxmlformats.org/officeDocument/2006/customXml" ds:itemID="{EDFC55A8-00D7-4C74-B499-F7753388202D}">
+  <ds:schemaRefs>
+    <ds:schemaRef ds:uri="http://schemas.microsoft.com/office/2006/metadata/properties"/>
+    <ds:schemaRef ds:uri="http://schemas.microsoft.com/office/infopath/2007/PartnerControls"/>
+  </ds:schemaRefs>
+</ds:datastoreItem>
+</file>
+
+<file path=customXml/itemProps3.xml><?xml version="1.0" encoding="utf-8"?>
+<ds:datastoreItem xmlns:ds="http://schemas.openxmlformats.org/officeDocument/2006/customXml" ds:itemID="{67E72583-7ACC-4B3A-B04D-22F0F571F82E}">
+  <ds:schemaRefs>
+    <ds:schemaRef ds:uri="http://schemas.microsoft.com/sharepoint/v3/contenttype/forms"/>
+  </ds:schemaRefs>
+</ds:datastoreItem>
 </file>
</xml_diff>